<commit_message>
Updated the files (html, docx)
</commit_message>
<xml_diff>
--- a/lab06_binderiya.docx
+++ b/lab06_binderiya.docx
@@ -3742,130 +3742,6 @@
           <w:rStyle w:val="VerbatimChar"/>
         </w:rPr>
         <w:t xml:space="preserve">Unable to display output for mime type(s): text/html</w:t>
-      </w:r>
-    </w:p>
-    <w:p>
-      <w:pPr>
-        <w:pStyle w:val="SourceCode"/>
-      </w:pPr>
-      <w:r>
-        <w:rPr>
-          <w:rStyle w:val="ImportTok"/>
-        </w:rPr>
-        <w:t xml:space="preserve">import</w:t>
-      </w:r>
-      <w:r>
-        <w:rPr>
-          <w:rStyle w:val="NormalTok"/>
-        </w:rPr>
-        <w:t xml:space="preserve"> os</w:t>
-      </w:r>
-      <w:r>
-        <w:br/>
-      </w:r>
-      <w:r>
-        <w:rPr>
-          <w:rStyle w:val="NormalTok"/>
-        </w:rPr>
-        <w:t xml:space="preserve">fig.write_image(</w:t>
-      </w:r>
-      <w:r>
-        <w:rPr>
-          <w:rStyle w:val="StringTok"/>
-        </w:rPr>
-        <w:t xml:space="preserve">"_output/figure.svg"</w:t>
-      </w:r>
-      <w:r>
-        <w:rPr>
-          <w:rStyle w:val="NormalTok"/>
-        </w:rPr>
-        <w:t xml:space="preserve">)</w:t>
-      </w:r>
-      <w:r>
-        <w:br/>
-      </w:r>
-      <w:r>
-        <w:br/>
-      </w:r>
-      <w:r>
-        <w:rPr>
-          <w:rStyle w:val="ImportTok"/>
-        </w:rPr>
-        <w:t xml:space="preserve">import</w:t>
-      </w:r>
-      <w:r>
-        <w:rPr>
-          <w:rStyle w:val="NormalTok"/>
-        </w:rPr>
-        <w:t xml:space="preserve"> kaleido</w:t>
-      </w:r>
-      <w:r>
-        <w:br/>
-      </w:r>
-      <w:r>
-        <w:rPr>
-          <w:rStyle w:val="BuiltInTok"/>
-        </w:rPr>
-        <w:t xml:space="preserve">print</w:t>
-      </w:r>
-      <w:r>
-        <w:rPr>
-          <w:rStyle w:val="NormalTok"/>
-        </w:rPr>
-        <w:t xml:space="preserve">(</w:t>
-      </w:r>
-      <w:r>
-        <w:rPr>
-          <w:rStyle w:val="StringTok"/>
-        </w:rPr>
-        <w:t xml:space="preserve">"Kaleido version:"</w:t>
-      </w:r>
-      <w:r>
-        <w:rPr>
-          <w:rStyle w:val="NormalTok"/>
-        </w:rPr>
-        <w:t xml:space="preserve">, kaleido.__version__)</w:t>
-      </w:r>
-      <w:r>
-        <w:br/>
-      </w:r>
-    </w:p>
-    <w:p>
-      <w:pPr>
-        <w:pStyle w:val="SourceCode"/>
-      </w:pPr>
-      <w:r>
-        <w:rPr>
-          <w:rStyle w:val="VerbatimChar"/>
-        </w:rPr>
-        <w:t xml:space="preserve">ValueError: </w:t>
-      </w:r>
-      <w:r>
-        <w:br/>
-      </w:r>
-      <w:r>
-        <w:rPr>
-          <w:rStyle w:val="VerbatimChar"/>
-        </w:rPr>
-        <w:t xml:space="preserve">Image export using the "kaleido" engine requires the kaleido package,</w:t>
-      </w:r>
-      <w:r>
-        <w:br/>
-      </w:r>
-      <w:r>
-        <w:rPr>
-          <w:rStyle w:val="VerbatimChar"/>
-        </w:rPr>
-        <w:t xml:space="preserve">which can be installed using pip:</w:t>
-      </w:r>
-      <w:r>
-        <w:br/>
-      </w:r>
-      <w:r>
-        <w:rPr>
-          <w:rStyle w:val="VerbatimChar"/>
-        </w:rPr>
-        <w:t xml:space="preserve">    $ pip install -U kaleido</w:t>
       </w:r>
     </w:p>
     <w:p>

</xml_diff>